<commit_message>
+MOLEX 47346-0001 +TC-3121 +KPBA-3010ESGC
</commit_message>
<xml_diff>
--- a/Altium/Library/Altium Library LOG.docx
+++ b/Altium/Library/Altium Library LOG.docx
@@ -78,13 +78,40 @@
           <w:tcPr>
             <w:tcW w:w="2492" w:type="dxa"/>
           </w:tcPr>
-          <w:p/>
-        </w:tc>
-        <w:tc>
-          <w:tcPr>
-            <w:tcW w:w="3429" w:type="dxa"/>
-          </w:tcPr>
-          <w:p/>
+          <w:p>
+            <w:r>
+              <w:t>2016/08/29</w:t>
+            </w:r>
+          </w:p>
+        </w:tc>
+        <w:tc>
+          <w:tcPr>
+            <w:tcW w:w="3429" w:type="dxa"/>
+          </w:tcPr>
+          <w:p>
+            <w:r>
+              <w:t>+</w:t>
+            </w:r>
+            <w:r>
+              <w:t>MOLEX 47346-0001</w:t>
+            </w:r>
+          </w:p>
+          <w:p>
+            <w:r>
+              <w:t>+</w:t>
+            </w:r>
+            <w:r>
+              <w:t>TC-3121</w:t>
+            </w:r>
+          </w:p>
+          <w:p>
+            <w:r>
+              <w:t>+</w:t>
+            </w:r>
+            <w:r>
+              <w:t>KPBA-3010ESGC</w:t>
+            </w:r>
+          </w:p>
         </w:tc>
         <w:tc>
           <w:tcPr>

</xml_diff>

<commit_message>
small amendments to existing parts +MW6MR
</commit_message>
<xml_diff>
--- a/Altium/Library/Altium Library LOG.docx
+++ b/Altium/Library/Altium Library LOG.docx
@@ -125,13 +125,23 @@
           <w:tcPr>
             <w:tcW w:w="2492" w:type="dxa"/>
           </w:tcPr>
-          <w:p/>
-        </w:tc>
-        <w:tc>
-          <w:tcPr>
-            <w:tcW w:w="3429" w:type="dxa"/>
-          </w:tcPr>
-          <w:p/>
+          <w:p>
+            <w:r>
+              <w:t>2016/08/31</w:t>
+            </w:r>
+            <w:bookmarkStart w:id="0" w:name="_GoBack"/>
+            <w:bookmarkEnd w:id="0"/>
+          </w:p>
+        </w:tc>
+        <w:tc>
+          <w:tcPr>
+            <w:tcW w:w="3429" w:type="dxa"/>
+          </w:tcPr>
+          <w:p>
+            <w:r>
+              <w:t>+MW6MR</w:t>
+            </w:r>
+          </w:p>
         </w:tc>
         <w:tc>
           <w:tcPr>
@@ -241,10 +251,7 @@
         </w:tc>
       </w:tr>
     </w:tbl>
-    <w:p>
-      <w:bookmarkStart w:id="0" w:name="_GoBack"/>
-      <w:bookmarkEnd w:id="0"/>
-    </w:p>
+    <w:p/>
     <w:sectPr>
       <w:pgSz w:w="12240" w:h="15840"/>
       <w:pgMar w:top="1440" w:right="1440" w:bottom="1440" w:left="1440" w:header="708" w:footer="708" w:gutter="0"/>

</xml_diff>

<commit_message>
merge home and mars
</commit_message>
<xml_diff>
--- a/Altium/Library/Altium Library LOG.docx
+++ b/Altium/Library/Altium Library LOG.docx
@@ -127,20 +127,30 @@
           </w:tcPr>
           <w:p>
             <w:r>
-              <w:t>2016/08/31</w:t>
+              <w:t>2016/09/05</w:t>
+            </w:r>
+          </w:p>
+        </w:tc>
+        <w:tc>
+          <w:tcPr>
+            <w:tcW w:w="3429" w:type="dxa"/>
+          </w:tcPr>
+          <w:p>
+            <w:r>
+              <w:t>+STM32L052C_T</w:t>
+            </w:r>
+          </w:p>
+          <w:p>
+            <w:r>
+              <w:t>+TPS715__DCKR</w:t>
+            </w:r>
+          </w:p>
+          <w:p>
+            <w:r>
+              <w:t>+MW6MR</w:t>
             </w:r>
             <w:bookmarkStart w:id="0" w:name="_GoBack"/>
             <w:bookmarkEnd w:id="0"/>
-          </w:p>
-        </w:tc>
-        <w:tc>
-          <w:tcPr>
-            <w:tcW w:w="3429" w:type="dxa"/>
-          </w:tcPr>
-          <w:p>
-            <w:r>
-              <w:t>+MW6MR</w:t>
-            </w:r>
           </w:p>
         </w:tc>
         <w:tc>

</xml_diff>